<commit_message>
Fix on Tab Tasks Descricao
</commit_message>
<xml_diff>
--- a/Manual do Utilizador.docx
+++ b/Manual do Utilizador.docx
@@ -5,7 +5,10 @@
     <w:sdt>
       <w:sdtPr>
         <w:rPr>
-          <w:lang w:val="pt-PT"/>
+          <w:rFonts w:asciiTheme="minorHAnsi" w:eastAsiaTheme="minorEastAsia" w:hAnsiTheme="minorHAnsi" w:cstheme="minorBidi"/>
+          <w:color w:val="auto"/>
+          <w:sz w:val="21"/>
+          <w:szCs w:val="21"/>
         </w:rPr>
         <w:id w:val="-517625982"/>
         <w:docPartObj>
@@ -15,23 +18,21 @@
       </w:sdtPr>
       <w:sdtEndPr>
         <w:rPr>
-          <w:rFonts w:asciiTheme="minorHAnsi" w:eastAsiaTheme="minorEastAsia" w:hAnsiTheme="minorHAnsi" w:cstheme="minorBidi"/>
           <w:b/>
           <w:bCs/>
-          <w:color w:val="auto"/>
-          <w:sz w:val="21"/>
-          <w:szCs w:val="21"/>
-          <w:lang w:val="en-GB"/>
         </w:rPr>
       </w:sdtEndPr>
       <w:sdtContent>
         <w:p>
           <w:pPr>
             <w:pStyle w:val="Cabealhodondice"/>
+            <w:rPr>
+              <w:rStyle w:val="Ttulo1Carter"/>
+            </w:rPr>
           </w:pPr>
           <w:r>
             <w:rPr>
-              <w:lang w:val="pt-PT"/>
+              <w:rStyle w:val="Ttulo1Carter"/>
             </w:rPr>
             <w:t>Conteúdo</w:t>
           </w:r>
@@ -46,7 +47,7 @@
               <w:noProof/>
               <w:sz w:val="22"/>
               <w:szCs w:val="22"/>
-              <w:lang w:val="pt-PT" w:eastAsia="pt-PT"/>
+              <w:lang w:eastAsia="pt-PT"/>
             </w:rPr>
           </w:pPr>
           <w:r>
@@ -58,27 +59,13 @@
           <w:r>
             <w:fldChar w:fldCharType="separate"/>
           </w:r>
-          <w:hyperlink w:anchor="_Toc106629359" w:history="1">
+          <w:hyperlink w:anchor="_Toc106715405" w:history="1">
             <w:r>
               <w:rPr>
                 <w:rStyle w:val="Hiperligao"/>
                 <w:noProof/>
               </w:rPr>
-              <w:t>Primeira utili</w:t>
-            </w:r>
-            <w:r>
-              <w:rPr>
-                <w:rStyle w:val="Hiperligao"/>
-                <w:noProof/>
-              </w:rPr>
-              <w:t>z</w:t>
-            </w:r>
-            <w:r>
-              <w:rPr>
-                <w:rStyle w:val="Hiperligao"/>
-                <w:noProof/>
-              </w:rPr>
-              <w:t>ação</w:t>
+              <w:t>Primeira utilização</w:t>
             </w:r>
             <w:r>
               <w:rPr>
@@ -99,78 +86,7 @@
                 <w:noProof/>
                 <w:webHidden/>
               </w:rPr>
-              <w:instrText xml:space="preserve"> PAGEREF _Toc106629359 \h </w:instrText>
-            </w:r>
-            <w:r>
-              <w:rPr>
-                <w:noProof/>
-                <w:webHidden/>
-              </w:rPr>
-            </w:r>
-            <w:r>
-              <w:rPr>
-                <w:noProof/>
-                <w:webHidden/>
-              </w:rPr>
-              <w:fldChar w:fldCharType="separate"/>
-            </w:r>
-            <w:r>
-              <w:rPr>
-                <w:noProof/>
-                <w:webHidden/>
-              </w:rPr>
-              <w:t>1</w:t>
-            </w:r>
-            <w:r>
-              <w:rPr>
-                <w:noProof/>
-                <w:webHidden/>
-              </w:rPr>
-              <w:fldChar w:fldCharType="end"/>
-            </w:r>
-          </w:hyperlink>
-        </w:p>
-        <w:p>
-          <w:pPr>
-            <w:pStyle w:val="ndice1"/>
-            <w:tabs>
-              <w:tab w:val="right" w:leader="dot" w:pos="9016"/>
-            </w:tabs>
-            <w:rPr>
-              <w:noProof/>
-              <w:sz w:val="22"/>
-              <w:szCs w:val="22"/>
-              <w:lang w:val="pt-PT" w:eastAsia="pt-PT"/>
-            </w:rPr>
-          </w:pPr>
-          <w:hyperlink w:anchor="_Toc106629360" w:history="1">
-            <w:r>
-              <w:rPr>
-                <w:rStyle w:val="Hiperligao"/>
-                <w:noProof/>
-              </w:rPr>
-              <w:t>Utilização Geral</w:t>
-            </w:r>
-            <w:r>
-              <w:rPr>
-                <w:noProof/>
-                <w:webHidden/>
-              </w:rPr>
-              <w:tab/>
-            </w:r>
-            <w:r>
-              <w:rPr>
-                <w:noProof/>
-                <w:webHidden/>
-              </w:rPr>
-              <w:fldChar w:fldCharType="begin"/>
-            </w:r>
-            <w:r>
-              <w:rPr>
-                <w:noProof/>
-                <w:webHidden/>
-              </w:rPr>
-              <w:instrText xml:space="preserve"> PAGEREF _Toc106629360 \h </w:instrText>
+              <w:instrText xml:space="preserve"> PAGEREF _Toc106715405 \h </w:instrText>
             </w:r>
             <w:r>
               <w:rPr>
@@ -211,10 +127,81 @@
               <w:noProof/>
               <w:sz w:val="22"/>
               <w:szCs w:val="22"/>
-              <w:lang w:val="pt-PT" w:eastAsia="pt-PT"/>
+              <w:lang w:eastAsia="pt-PT"/>
             </w:rPr>
           </w:pPr>
-          <w:hyperlink w:anchor="_Toc106629361" w:history="1">
+          <w:hyperlink w:anchor="_Toc106715406" w:history="1">
+            <w:r>
+              <w:rPr>
+                <w:rStyle w:val="Hiperligao"/>
+                <w:noProof/>
+              </w:rPr>
+              <w:t>Utilização Geral</w:t>
+            </w:r>
+            <w:r>
+              <w:rPr>
+                <w:noProof/>
+                <w:webHidden/>
+              </w:rPr>
+              <w:tab/>
+            </w:r>
+            <w:r>
+              <w:rPr>
+                <w:noProof/>
+                <w:webHidden/>
+              </w:rPr>
+              <w:fldChar w:fldCharType="begin"/>
+            </w:r>
+            <w:r>
+              <w:rPr>
+                <w:noProof/>
+                <w:webHidden/>
+              </w:rPr>
+              <w:instrText xml:space="preserve"> PAGEREF _Toc106715406 \h </w:instrText>
+            </w:r>
+            <w:r>
+              <w:rPr>
+                <w:noProof/>
+                <w:webHidden/>
+              </w:rPr>
+            </w:r>
+            <w:r>
+              <w:rPr>
+                <w:noProof/>
+                <w:webHidden/>
+              </w:rPr>
+              <w:fldChar w:fldCharType="separate"/>
+            </w:r>
+            <w:r>
+              <w:rPr>
+                <w:noProof/>
+                <w:webHidden/>
+              </w:rPr>
+              <w:t>3</w:t>
+            </w:r>
+            <w:r>
+              <w:rPr>
+                <w:noProof/>
+                <w:webHidden/>
+              </w:rPr>
+              <w:fldChar w:fldCharType="end"/>
+            </w:r>
+          </w:hyperlink>
+        </w:p>
+        <w:p>
+          <w:pPr>
+            <w:pStyle w:val="ndice1"/>
+            <w:tabs>
+              <w:tab w:val="right" w:leader="dot" w:pos="9016"/>
+            </w:tabs>
+            <w:rPr>
+              <w:noProof/>
+              <w:sz w:val="22"/>
+              <w:szCs w:val="22"/>
+              <w:lang w:eastAsia="pt-PT"/>
+            </w:rPr>
+          </w:pPr>
+          <w:hyperlink w:anchor="_Toc106715407" w:history="1">
             <w:r>
               <w:rPr>
                 <w:rStyle w:val="Hiperligao"/>
@@ -241,78 +228,7 @@
                 <w:noProof/>
                 <w:webHidden/>
               </w:rPr>
-              <w:instrText xml:space="preserve"> PAGEREF _Toc106629361 \h </w:instrText>
-            </w:r>
-            <w:r>
-              <w:rPr>
-                <w:noProof/>
-                <w:webHidden/>
-              </w:rPr>
-            </w:r>
-            <w:r>
-              <w:rPr>
-                <w:noProof/>
-                <w:webHidden/>
-              </w:rPr>
-              <w:fldChar w:fldCharType="separate"/>
-            </w:r>
-            <w:r>
-              <w:rPr>
-                <w:noProof/>
-                <w:webHidden/>
-              </w:rPr>
-              <w:t>9</w:t>
-            </w:r>
-            <w:r>
-              <w:rPr>
-                <w:noProof/>
-                <w:webHidden/>
-              </w:rPr>
-              <w:fldChar w:fldCharType="end"/>
-            </w:r>
-          </w:hyperlink>
-        </w:p>
-        <w:p>
-          <w:pPr>
-            <w:pStyle w:val="ndice1"/>
-            <w:tabs>
-              <w:tab w:val="right" w:leader="dot" w:pos="9016"/>
-            </w:tabs>
-            <w:rPr>
-              <w:noProof/>
-              <w:sz w:val="22"/>
-              <w:szCs w:val="22"/>
-              <w:lang w:val="pt-PT" w:eastAsia="pt-PT"/>
-            </w:rPr>
-          </w:pPr>
-          <w:hyperlink w:anchor="_Toc106629362" w:history="1">
-            <w:r>
-              <w:rPr>
-                <w:rStyle w:val="Hiperligao"/>
-                <w:noProof/>
-              </w:rPr>
-              <w:t>Avisos de Utilização:</w:t>
-            </w:r>
-            <w:r>
-              <w:rPr>
-                <w:noProof/>
-                <w:webHidden/>
-              </w:rPr>
-              <w:tab/>
-            </w:r>
-            <w:r>
-              <w:rPr>
-                <w:noProof/>
-                <w:webHidden/>
-              </w:rPr>
-              <w:fldChar w:fldCharType="begin"/>
-            </w:r>
-            <w:r>
-              <w:rPr>
-                <w:noProof/>
-                <w:webHidden/>
-              </w:rPr>
-              <w:instrText xml:space="preserve"> PAGEREF _Toc106629362 \h </w:instrText>
+              <w:instrText xml:space="preserve"> PAGEREF _Toc106715407 \h </w:instrText>
             </w:r>
             <w:r>
               <w:rPr>
@@ -344,6 +260,91 @@
           </w:hyperlink>
         </w:p>
         <w:p>
+          <w:pPr>
+            <w:pStyle w:val="ndice1"/>
+            <w:tabs>
+              <w:tab w:val="right" w:leader="dot" w:pos="9016"/>
+            </w:tabs>
+            <w:rPr>
+              <w:noProof/>
+              <w:sz w:val="22"/>
+              <w:szCs w:val="22"/>
+              <w:lang w:eastAsia="pt-PT"/>
+            </w:rPr>
+          </w:pPr>
+          <w:hyperlink w:anchor="_Toc106715408" w:history="1">
+            <w:r>
+              <w:rPr>
+                <w:rStyle w:val="Hiperligao"/>
+                <w:noProof/>
+              </w:rPr>
+              <w:t>Avisos de Utili</w:t>
+            </w:r>
+            <w:r>
+              <w:rPr>
+                <w:rStyle w:val="Hiperligao"/>
+                <w:noProof/>
+              </w:rPr>
+              <w:t>z</w:t>
+            </w:r>
+            <w:r>
+              <w:rPr>
+                <w:rStyle w:val="Hiperligao"/>
+                <w:noProof/>
+              </w:rPr>
+              <w:t>ação:</w:t>
+            </w:r>
+            <w:r>
+              <w:rPr>
+                <w:noProof/>
+                <w:webHidden/>
+              </w:rPr>
+              <w:tab/>
+            </w:r>
+            <w:r>
+              <w:rPr>
+                <w:noProof/>
+                <w:webHidden/>
+              </w:rPr>
+              <w:fldChar w:fldCharType="begin"/>
+            </w:r>
+            <w:r>
+              <w:rPr>
+                <w:noProof/>
+                <w:webHidden/>
+              </w:rPr>
+              <w:instrText xml:space="preserve"> PAGEREF _Toc106715408 \h </w:instrText>
+            </w:r>
+            <w:r>
+              <w:rPr>
+                <w:noProof/>
+                <w:webHidden/>
+              </w:rPr>
+            </w:r>
+            <w:r>
+              <w:rPr>
+                <w:noProof/>
+                <w:webHidden/>
+              </w:rPr>
+              <w:fldChar w:fldCharType="separate"/>
+            </w:r>
+            <w:r>
+              <w:rPr>
+                <w:noProof/>
+                <w:webHidden/>
+              </w:rPr>
+              <w:t>15</w:t>
+            </w:r>
+            <w:r>
+              <w:rPr>
+                <w:noProof/>
+                <w:webHidden/>
+              </w:rPr>
+              <w:fldChar w:fldCharType="end"/>
+            </w:r>
+          </w:hyperlink>
+        </w:p>
+        <w:p>
           <w:r>
             <w:rPr>
               <w:b/>
@@ -356,10 +357,20 @@
     </w:sdt>
     <w:p>
       <w:pPr>
+        <w:rPr>
+          <w:rFonts w:asciiTheme="majorHAnsi" w:eastAsiaTheme="majorEastAsia" w:hAnsiTheme="majorHAnsi" w:cstheme="majorBidi"/>
+          <w:color w:val="262626" w:themeColor="text1" w:themeTint="D9"/>
+          <w:sz w:val="40"/>
+          <w:szCs w:val="40"/>
+        </w:rPr>
+      </w:pPr>
+      <w:r>
+        <w:br w:type="page"/>
+      </w:r>
+    </w:p>
+    <w:p>
+      <w:pPr>
         <w:pStyle w:val="Ttulo1"/>
-        <w:rPr>
-          <w:lang w:val="pt-PT"/>
-        </w:rPr>
       </w:pPr>
     </w:p>
     <w:p>
@@ -370,7 +381,7 @@
         </w:rPr>
       </w:pPr>
       <w:bookmarkStart w:id="0" w:name="_Int_QONpFTp2"/>
-      <w:bookmarkStart w:id="1" w:name="_Toc106629359"/>
+      <w:bookmarkStart w:id="1" w:name="_Toc106715405"/>
       <w:r>
         <w:t>Primeira utilização</w:t>
       </w:r>
@@ -520,7 +531,7 @@
           <w:rFonts w:ascii="Calibri Light" w:hAnsi="Calibri Light"/>
         </w:rPr>
       </w:pPr>
-      <w:bookmarkStart w:id="3" w:name="_Toc106629360"/>
+      <w:bookmarkStart w:id="3" w:name="_Toc106715406"/>
       <w:r>
         <w:t>Utilização Geral</w:t>
       </w:r>
@@ -591,13 +602,9 @@
         <w:rPr>
           <w:rFonts w:ascii="Calibri" w:hAnsi="Calibri"/>
           <w:color w:val="5A5A5A"/>
-          <w:lang w:val="pt-PT"/>
-        </w:rPr>
-      </w:pPr>
-      <w:r>
-        <w:rPr>
-          <w:lang w:val="pt-PT"/>
-        </w:rPr>
+        </w:rPr>
+      </w:pPr>
+      <w:r>
         <w:t>2. - adicionar entrada de dados (exceto SUB tarefas):</w:t>
       </w:r>
     </w:p>
@@ -606,53 +613,8 @@
         <w:pStyle w:val="Citao"/>
       </w:pPr>
       <w:r>
-        <w:t xml:space="preserve">2.1 - </w:t>
-      </w:r>
-      <w:proofErr w:type="spellStart"/>
-      <w:r>
-        <w:t>Carregar</w:t>
-      </w:r>
-      <w:proofErr w:type="spellEnd"/>
-      <w:r>
-        <w:t xml:space="preserve"> no </w:t>
-      </w:r>
-      <w:proofErr w:type="spellStart"/>
-      <w:r>
-        <w:t>botão</w:t>
-      </w:r>
-      <w:proofErr w:type="spellEnd"/>
-      <w:r>
-        <w:t xml:space="preserve"> “</w:t>
-      </w:r>
-      <w:proofErr w:type="spellStart"/>
-      <w:r>
-        <w:t>adicionar</w:t>
-      </w:r>
-      <w:proofErr w:type="spellEnd"/>
-      <w:r>
-        <w:t xml:space="preserve">” no </w:t>
-      </w:r>
-      <w:proofErr w:type="spellStart"/>
-      <w:r>
-        <w:t>lado</w:t>
-      </w:r>
-      <w:proofErr w:type="spellEnd"/>
-      <w:r>
-        <w:t xml:space="preserve"> </w:t>
-      </w:r>
-      <w:proofErr w:type="spellStart"/>
-      <w:r>
-        <w:t>direito</w:t>
-      </w:r>
-      <w:proofErr w:type="spellEnd"/>
-      <w:r>
-        <w:t xml:space="preserve"> do </w:t>
-      </w:r>
-      <w:proofErr w:type="spellStart"/>
-      <w:r>
-        <w:t>programa</w:t>
-      </w:r>
-      <w:proofErr w:type="spellEnd"/>
+        <w:t>2.1 - Carregar no botão “adicionar” no lado direito do programa</w:t>
+      </w:r>
     </w:p>
     <w:p>
       <w:pPr>
@@ -716,44 +678,8 @@
         <w:rPr>
           <w:rStyle w:val="nfase"/>
         </w:rPr>
-        <w:t xml:space="preserve">2.2 - </w:t>
-      </w:r>
-      <w:proofErr w:type="spellStart"/>
-      <w:r>
-        <w:rPr>
-          <w:rStyle w:val="nfase"/>
-        </w:rPr>
-        <w:t>Inserir</w:t>
-      </w:r>
-      <w:proofErr w:type="spellEnd"/>
-      <w:r>
-        <w:rPr>
-          <w:rStyle w:val="nfase"/>
-        </w:rPr>
-        <w:t xml:space="preserve"> </w:t>
-      </w:r>
-      <w:proofErr w:type="spellStart"/>
-      <w:r>
-        <w:rPr>
-          <w:rStyle w:val="nfase"/>
-        </w:rPr>
-        <w:t>os</w:t>
-      </w:r>
-      <w:proofErr w:type="spellEnd"/>
-      <w:r>
-        <w:rPr>
-          <w:rStyle w:val="nfase"/>
-        </w:rPr>
-        <w:t xml:space="preserve"> dados </w:t>
-      </w:r>
-      <w:proofErr w:type="spellStart"/>
-      <w:r>
-        <w:rPr>
-          <w:rStyle w:val="nfase"/>
-        </w:rPr>
-        <w:t>corretamente</w:t>
-      </w:r>
-      <w:proofErr w:type="spellEnd"/>
+        <w:t>2.2 - Inserir os dados corretamente</w:t>
+      </w:r>
     </w:p>
     <w:p>
       <w:pPr>
@@ -927,14 +853,8 @@
     <w:p>
       <w:pPr>
         <w:pStyle w:val="Subttulo"/>
-        <w:rPr>
-          <w:lang w:val="pt-PT"/>
-        </w:rPr>
-      </w:pPr>
-      <w:r>
-        <w:rPr>
-          <w:lang w:val="pt-PT"/>
-        </w:rPr>
+      </w:pPr>
+      <w:r>
         <w:t>3. - Modificar Entradas (exceto SUB tarefas):</w:t>
       </w:r>
     </w:p>
@@ -943,31 +863,7 @@
         <w:pStyle w:val="Citao"/>
       </w:pPr>
       <w:r>
-        <w:t xml:space="preserve">3.1 - </w:t>
-      </w:r>
-      <w:proofErr w:type="spellStart"/>
-      <w:r>
-        <w:t>Selecione</w:t>
-      </w:r>
-      <w:proofErr w:type="spellEnd"/>
-      <w:r>
-        <w:t xml:space="preserve"> </w:t>
-      </w:r>
-      <w:proofErr w:type="spellStart"/>
-      <w:r>
-        <w:t>na</w:t>
-      </w:r>
-      <w:proofErr w:type="spellEnd"/>
-      <w:r>
-        <w:t xml:space="preserve"> tabela </w:t>
-      </w:r>
-      <w:proofErr w:type="gramStart"/>
-      <w:r>
-        <w:t>a</w:t>
-      </w:r>
-      <w:proofErr w:type="gramEnd"/>
-      <w:r>
-        <w:t xml:space="preserve"> entrada que deseja modificar</w:t>
+        <w:t>3.1 - Selecione na tabela a entrada que deseja modificar</w:t>
       </w:r>
     </w:p>
     <w:p>
@@ -1266,15 +1162,7 @@
         <w:pStyle w:val="Citao"/>
       </w:pPr>
       <w:r>
-        <w:t xml:space="preserve">4.1 – Selecione na tabela </w:t>
-      </w:r>
-      <w:proofErr w:type="gramStart"/>
-      <w:r>
-        <w:t>a</w:t>
-      </w:r>
-      <w:proofErr w:type="gramEnd"/>
-      <w:r>
-        <w:t xml:space="preserve"> entrada que deseja apagar</w:t>
+        <w:t>4.1 – Selecione na tabela a entrada que deseja apagar</w:t>
       </w:r>
     </w:p>
     <w:p>
@@ -1511,15 +1399,7 @@
         <w:pStyle w:val="Subttulo"/>
       </w:pPr>
       <w:r>
-        <w:t xml:space="preserve">5 - </w:t>
-      </w:r>
-      <w:proofErr w:type="spellStart"/>
-      <w:r>
-        <w:t>Exportar</w:t>
-      </w:r>
-      <w:proofErr w:type="spellEnd"/>
-      <w:r>
-        <w:t xml:space="preserve"> Dados</w:t>
+        <w:t>5 - Exportar Dados</w:t>
       </w:r>
     </w:p>
     <w:p>
@@ -1708,13 +1588,41 @@
     </w:p>
     <w:p>
       <w:pPr>
+        <w:rPr>
+          <w:rFonts w:asciiTheme="majorHAnsi" w:eastAsiaTheme="majorEastAsia" w:hAnsiTheme="majorHAnsi" w:cstheme="majorBidi"/>
+          <w:color w:val="262626" w:themeColor="text1" w:themeTint="D9"/>
+          <w:sz w:val="40"/>
+          <w:szCs w:val="40"/>
+        </w:rPr>
+      </w:pPr>
+      <w:r>
+        <w:br w:type="page"/>
+      </w:r>
+    </w:p>
+    <w:p>
+      <w:pPr>
+        <w:rPr>
+          <w:rFonts w:asciiTheme="majorHAnsi" w:eastAsiaTheme="majorEastAsia" w:hAnsiTheme="majorHAnsi" w:cstheme="majorBidi"/>
+          <w:color w:val="262626" w:themeColor="text1" w:themeTint="D9"/>
+          <w:sz w:val="40"/>
+          <w:szCs w:val="40"/>
+        </w:rPr>
+      </w:pPr>
+      <w:r>
+        <w:lastRenderedPageBreak/>
+        <w:br w:type="page"/>
+      </w:r>
+    </w:p>
+    <w:p>
+      <w:pPr>
         <w:pStyle w:val="Ttulo1"/>
         <w:rPr>
           <w:rFonts w:ascii="Calibri Light" w:hAnsi="Calibri Light"/>
         </w:rPr>
       </w:pPr>
-      <w:bookmarkStart w:id="4" w:name="_Toc106629361"/>
-      <w:r>
+      <w:bookmarkStart w:id="4" w:name="_Toc106715407"/>
+      <w:r>
+        <w:lastRenderedPageBreak/>
         <w:t>Exceção SUB Tarefas:</w:t>
       </w:r>
       <w:bookmarkEnd w:id="4"/>
@@ -1725,15 +1633,7 @@
         <w:pStyle w:val="Subttulo"/>
       </w:pPr>
       <w:r>
-        <w:t xml:space="preserve">1. - </w:t>
-      </w:r>
-      <w:proofErr w:type="spellStart"/>
-      <w:r>
-        <w:t>Adicionar</w:t>
-      </w:r>
-      <w:proofErr w:type="spellEnd"/>
-      <w:r>
-        <w:t xml:space="preserve"> SUB Tarefas: </w:t>
+        <w:t xml:space="preserve">1. - Adicionar SUB Tarefas: </w:t>
       </w:r>
     </w:p>
     <w:p>
@@ -1823,7 +1723,6 @@
         <w:rPr>
           <w:noProof/>
         </w:rPr>
-        <w:lastRenderedPageBreak/>
         <w:drawing>
           <wp:inline distT="0" distB="0" distL="0" distR="0" wp14:anchorId="725D723C" wp14:editId="1CB8140E">
             <wp:extent cx="4572000" cy="2581275"/>
@@ -1889,6 +1788,7 @@
         <w:rPr>
           <w:noProof/>
         </w:rPr>
+        <w:lastRenderedPageBreak/>
         <w:drawing>
           <wp:inline distT="0" distB="0" distL="0" distR="0" wp14:anchorId="6978BA96" wp14:editId="3664EEA6">
             <wp:extent cx="4572000" cy="2238375"/>
@@ -2022,7 +1922,6 @@
         <w:rPr>
           <w:noProof/>
         </w:rPr>
-        <w:lastRenderedPageBreak/>
         <w:drawing>
           <wp:inline distT="0" distB="0" distL="0" distR="0" wp14:anchorId="006CB1AB" wp14:editId="3D755D46">
             <wp:extent cx="4572000" cy="2562225"/>
@@ -2076,6 +1975,7 @@
         <w:pStyle w:val="Citao"/>
       </w:pPr>
       <w:r>
+        <w:lastRenderedPageBreak/>
         <w:t>2.2 – Carregar duas vezes seguidas com o botão esquerdo do rato na linha que deseja modificar</w:t>
       </w:r>
     </w:p>
@@ -2205,7 +2105,6 @@
         <w:rPr>
           <w:noProof/>
         </w:rPr>
-        <w:lastRenderedPageBreak/>
         <w:drawing>
           <wp:inline distT="0" distB="0" distL="0" distR="0" wp14:anchorId="1958F0FA" wp14:editId="75051479">
             <wp:extent cx="3209925" cy="1933575"/>
@@ -2269,30 +2168,9 @@
         <w:rPr>
           <w:rStyle w:val="nfaseIntensa"/>
         </w:rPr>
-        <w:t xml:space="preserve">// </w:t>
-      </w:r>
-      <w:proofErr w:type="spellStart"/>
-      <w:r>
-        <w:rPr>
-          <w:rStyle w:val="nfaseIntensa"/>
-        </w:rPr>
-        <w:t>Não</w:t>
-      </w:r>
-      <w:proofErr w:type="spellEnd"/>
-      <w:r>
-        <w:rPr>
-          <w:rStyle w:val="nfaseIntensa"/>
-        </w:rPr>
-        <w:t xml:space="preserve"> </w:t>
-      </w:r>
-      <w:proofErr w:type="spellStart"/>
-      <w:r>
-        <w:rPr>
-          <w:rStyle w:val="nfaseIntensa"/>
-        </w:rPr>
-        <w:t>desenvolvido</w:t>
-      </w:r>
-      <w:proofErr w:type="spellEnd"/>
+        <w:lastRenderedPageBreak/>
+        <w:t>// Não desenvolvido</w:t>
+      </w:r>
     </w:p>
     <w:p>
       <w:r>
@@ -2304,6 +2182,11 @@
     </w:p>
     <w:p/>
     <w:p/>
+    <w:p>
+      <w:r>
+        <w:br w:type="page"/>
+      </w:r>
+    </w:p>
     <w:p/>
     <w:p>
       <w:pPr>
@@ -2312,7 +2195,7 @@
           <w:rFonts w:ascii="Calibri Light" w:hAnsi="Calibri Light"/>
         </w:rPr>
       </w:pPr>
-      <w:bookmarkStart w:id="5" w:name="_Toc106629362"/>
+      <w:bookmarkStart w:id="5" w:name="_Toc106715408"/>
       <w:r>
         <w:t>Avisos de Utilização:</w:t>
       </w:r>
@@ -2329,664 +2212,34 @@
         <w:rPr>
           <w:rStyle w:val="nfaseDiscreta"/>
         </w:rPr>
-        <w:t xml:space="preserve">1 – O </w:t>
-      </w:r>
-      <w:proofErr w:type="spellStart"/>
-      <w:r>
+        <w:t>1 – O programa não deve ser alterado em momento qualquer, á exceção caso seja dada permissão pela empresa desenvolvedora.</w:t>
+      </w:r>
+    </w:p>
+    <w:p>
+      <w:pPr>
         <w:rPr>
           <w:rStyle w:val="nfaseDiscreta"/>
         </w:rPr>
-        <w:t>programa</w:t>
-      </w:r>
-      <w:proofErr w:type="spellEnd"/>
+      </w:pPr>
       <w:r>
         <w:rPr>
           <w:rStyle w:val="nfaseDiscreta"/>
         </w:rPr>
-        <w:t xml:space="preserve"> </w:t>
-      </w:r>
-      <w:proofErr w:type="spellStart"/>
-      <w:r>
+        <w:t>2 – O ficheiro de texto gerado na primeira execução não deve ser alterado de forma nenhuma, sendo em questão de conteúdo (texto) que este contenha ou ao local em que o mesmo se encontra.</w:t>
+      </w:r>
+    </w:p>
+    <w:p/>
+    <w:p>
+      <w:pPr>
         <w:rPr>
           <w:rStyle w:val="nfaseDiscreta"/>
         </w:rPr>
-        <w:t>não</w:t>
-      </w:r>
-      <w:proofErr w:type="spellEnd"/>
+      </w:pPr>
       <w:r>
         <w:rPr>
           <w:rStyle w:val="nfaseDiscreta"/>
         </w:rPr>
-        <w:t xml:space="preserve"> </w:t>
-      </w:r>
-      <w:proofErr w:type="spellStart"/>
-      <w:r>
-        <w:rPr>
-          <w:rStyle w:val="nfaseDiscreta"/>
-        </w:rPr>
-        <w:t>deve</w:t>
-      </w:r>
-      <w:proofErr w:type="spellEnd"/>
-      <w:r>
-        <w:rPr>
-          <w:rStyle w:val="nfaseDiscreta"/>
-        </w:rPr>
-        <w:t xml:space="preserve"> ser </w:t>
-      </w:r>
-      <w:proofErr w:type="spellStart"/>
-      <w:r>
-        <w:rPr>
-          <w:rStyle w:val="nfaseDiscreta"/>
-        </w:rPr>
-        <w:t>alterado</w:t>
-      </w:r>
-      <w:proofErr w:type="spellEnd"/>
-      <w:r>
-        <w:rPr>
-          <w:rStyle w:val="nfaseDiscreta"/>
-        </w:rPr>
-        <w:t xml:space="preserve"> </w:t>
-      </w:r>
-      <w:proofErr w:type="spellStart"/>
-      <w:r>
-        <w:rPr>
-          <w:rStyle w:val="nfaseDiscreta"/>
-        </w:rPr>
-        <w:t>em</w:t>
-      </w:r>
-      <w:proofErr w:type="spellEnd"/>
-      <w:r>
-        <w:rPr>
-          <w:rStyle w:val="nfaseDiscreta"/>
-        </w:rPr>
-        <w:t xml:space="preserve"> </w:t>
-      </w:r>
-      <w:proofErr w:type="spellStart"/>
-      <w:r>
-        <w:rPr>
-          <w:rStyle w:val="nfaseDiscreta"/>
-        </w:rPr>
-        <w:t>momento</w:t>
-      </w:r>
-      <w:proofErr w:type="spellEnd"/>
-      <w:r>
-        <w:rPr>
-          <w:rStyle w:val="nfaseDiscreta"/>
-        </w:rPr>
-        <w:t xml:space="preserve"> </w:t>
-      </w:r>
-      <w:proofErr w:type="spellStart"/>
-      <w:r>
-        <w:rPr>
-          <w:rStyle w:val="nfaseDiscreta"/>
-        </w:rPr>
-        <w:t>qualquer</w:t>
-      </w:r>
-      <w:proofErr w:type="spellEnd"/>
-      <w:r>
-        <w:rPr>
-          <w:rStyle w:val="nfaseDiscreta"/>
-        </w:rPr>
-        <w:t xml:space="preserve">, á </w:t>
-      </w:r>
-      <w:proofErr w:type="spellStart"/>
-      <w:r>
-        <w:rPr>
-          <w:rStyle w:val="nfaseDiscreta"/>
-        </w:rPr>
-        <w:t>exceção</w:t>
-      </w:r>
-      <w:proofErr w:type="spellEnd"/>
-      <w:r>
-        <w:rPr>
-          <w:rStyle w:val="nfaseDiscreta"/>
-        </w:rPr>
-        <w:t xml:space="preserve"> </w:t>
-      </w:r>
-      <w:proofErr w:type="spellStart"/>
-      <w:r>
-        <w:rPr>
-          <w:rStyle w:val="nfaseDiscreta"/>
-        </w:rPr>
-        <w:t>caso</w:t>
-      </w:r>
-      <w:proofErr w:type="spellEnd"/>
-      <w:r>
-        <w:rPr>
-          <w:rStyle w:val="nfaseDiscreta"/>
-        </w:rPr>
-        <w:t xml:space="preserve"> </w:t>
-      </w:r>
-      <w:proofErr w:type="spellStart"/>
-      <w:r>
-        <w:rPr>
-          <w:rStyle w:val="nfaseDiscreta"/>
-        </w:rPr>
-        <w:t>seja</w:t>
-      </w:r>
-      <w:proofErr w:type="spellEnd"/>
-      <w:r>
-        <w:rPr>
-          <w:rStyle w:val="nfaseDiscreta"/>
-        </w:rPr>
-        <w:t xml:space="preserve"> dada </w:t>
-      </w:r>
-      <w:proofErr w:type="spellStart"/>
-      <w:r>
-        <w:rPr>
-          <w:rStyle w:val="nfaseDiscreta"/>
-        </w:rPr>
-        <w:t>permissão</w:t>
-      </w:r>
-      <w:proofErr w:type="spellEnd"/>
-      <w:r>
-        <w:rPr>
-          <w:rStyle w:val="nfaseDiscreta"/>
-        </w:rPr>
-        <w:t xml:space="preserve"> pela </w:t>
-      </w:r>
-      <w:proofErr w:type="spellStart"/>
-      <w:r>
-        <w:rPr>
-          <w:rStyle w:val="nfaseDiscreta"/>
-        </w:rPr>
-        <w:t>empresa</w:t>
-      </w:r>
-      <w:proofErr w:type="spellEnd"/>
-      <w:r>
-        <w:rPr>
-          <w:rStyle w:val="nfaseDiscreta"/>
-        </w:rPr>
-        <w:t xml:space="preserve"> </w:t>
-      </w:r>
-      <w:proofErr w:type="spellStart"/>
-      <w:r>
-        <w:rPr>
-          <w:rStyle w:val="nfaseDiscreta"/>
-        </w:rPr>
-        <w:t>desenvolvedora</w:t>
-      </w:r>
-      <w:proofErr w:type="spellEnd"/>
-      <w:r>
-        <w:rPr>
-          <w:rStyle w:val="nfaseDiscreta"/>
-        </w:rPr>
-        <w:t>.</w:t>
-      </w:r>
-    </w:p>
-    <w:p>
-      <w:pPr>
-        <w:rPr>
-          <w:rStyle w:val="nfaseDiscreta"/>
-        </w:rPr>
-      </w:pPr>
-      <w:r>
-        <w:rPr>
-          <w:rStyle w:val="nfaseDiscreta"/>
-        </w:rPr>
-        <w:t xml:space="preserve">2 – O </w:t>
-      </w:r>
-      <w:proofErr w:type="spellStart"/>
-      <w:r>
-        <w:rPr>
-          <w:rStyle w:val="nfaseDiscreta"/>
-        </w:rPr>
-        <w:t>ficheiro</w:t>
-      </w:r>
-      <w:proofErr w:type="spellEnd"/>
-      <w:r>
-        <w:rPr>
-          <w:rStyle w:val="nfaseDiscreta"/>
-        </w:rPr>
-        <w:t xml:space="preserve"> de </w:t>
-      </w:r>
-      <w:proofErr w:type="spellStart"/>
-      <w:r>
-        <w:rPr>
-          <w:rStyle w:val="nfaseDiscreta"/>
-        </w:rPr>
-        <w:t>texto</w:t>
-      </w:r>
-      <w:proofErr w:type="spellEnd"/>
-      <w:r>
-        <w:rPr>
-          <w:rStyle w:val="nfaseDiscreta"/>
-        </w:rPr>
-        <w:t xml:space="preserve"> </w:t>
-      </w:r>
-      <w:proofErr w:type="spellStart"/>
-      <w:r>
-        <w:rPr>
-          <w:rStyle w:val="nfaseDiscreta"/>
-        </w:rPr>
-        <w:t>gerado</w:t>
-      </w:r>
-      <w:proofErr w:type="spellEnd"/>
-      <w:r>
-        <w:rPr>
-          <w:rStyle w:val="nfaseDiscreta"/>
-        </w:rPr>
-        <w:t xml:space="preserve"> </w:t>
-      </w:r>
-      <w:proofErr w:type="spellStart"/>
-      <w:r>
-        <w:rPr>
-          <w:rStyle w:val="nfaseDiscreta"/>
-        </w:rPr>
-        <w:t>na</w:t>
-      </w:r>
-      <w:proofErr w:type="spellEnd"/>
-      <w:r>
-        <w:rPr>
-          <w:rStyle w:val="nfaseDiscreta"/>
-        </w:rPr>
-        <w:t xml:space="preserve"> </w:t>
-      </w:r>
-      <w:proofErr w:type="spellStart"/>
-      <w:r>
-        <w:rPr>
-          <w:rStyle w:val="nfaseDiscreta"/>
-        </w:rPr>
-        <w:t>primeira</w:t>
-      </w:r>
-      <w:proofErr w:type="spellEnd"/>
-      <w:r>
-        <w:rPr>
-          <w:rStyle w:val="nfaseDiscreta"/>
-        </w:rPr>
-        <w:t xml:space="preserve"> </w:t>
-      </w:r>
-      <w:proofErr w:type="spellStart"/>
-      <w:r>
-        <w:rPr>
-          <w:rStyle w:val="nfaseDiscreta"/>
-        </w:rPr>
-        <w:t>execução</w:t>
-      </w:r>
-      <w:proofErr w:type="spellEnd"/>
-      <w:r>
-        <w:rPr>
-          <w:rStyle w:val="nfaseDiscreta"/>
-        </w:rPr>
-        <w:t xml:space="preserve"> </w:t>
-      </w:r>
-      <w:proofErr w:type="spellStart"/>
-      <w:r>
-        <w:rPr>
-          <w:rStyle w:val="nfaseDiscreta"/>
-        </w:rPr>
-        <w:t>não</w:t>
-      </w:r>
-      <w:proofErr w:type="spellEnd"/>
-      <w:r>
-        <w:rPr>
-          <w:rStyle w:val="nfaseDiscreta"/>
-        </w:rPr>
-        <w:t xml:space="preserve"> </w:t>
-      </w:r>
-      <w:proofErr w:type="spellStart"/>
-      <w:r>
-        <w:rPr>
-          <w:rStyle w:val="nfaseDiscreta"/>
-        </w:rPr>
-        <w:t>deve</w:t>
-      </w:r>
-      <w:proofErr w:type="spellEnd"/>
-      <w:r>
-        <w:rPr>
-          <w:rStyle w:val="nfaseDiscreta"/>
-        </w:rPr>
-        <w:t xml:space="preserve"> ser </w:t>
-      </w:r>
-      <w:proofErr w:type="spellStart"/>
-      <w:r>
-        <w:rPr>
-          <w:rStyle w:val="nfaseDiscreta"/>
-        </w:rPr>
-        <w:t>alterado</w:t>
-      </w:r>
-      <w:proofErr w:type="spellEnd"/>
-      <w:r>
-        <w:rPr>
-          <w:rStyle w:val="nfaseDiscreta"/>
-        </w:rPr>
-        <w:t xml:space="preserve"> de forma </w:t>
-      </w:r>
-      <w:proofErr w:type="spellStart"/>
-      <w:r>
-        <w:rPr>
-          <w:rStyle w:val="nfaseDiscreta"/>
-        </w:rPr>
-        <w:t>nenhuma</w:t>
-      </w:r>
-      <w:proofErr w:type="spellEnd"/>
-      <w:r>
-        <w:rPr>
-          <w:rStyle w:val="nfaseDiscreta"/>
-        </w:rPr>
-        <w:t xml:space="preserve">, </w:t>
-      </w:r>
-      <w:proofErr w:type="spellStart"/>
-      <w:r>
-        <w:rPr>
-          <w:rStyle w:val="nfaseDiscreta"/>
-        </w:rPr>
-        <w:t>sendo</w:t>
-      </w:r>
-      <w:proofErr w:type="spellEnd"/>
-      <w:r>
-        <w:rPr>
-          <w:rStyle w:val="nfaseDiscreta"/>
-        </w:rPr>
-        <w:t xml:space="preserve"> </w:t>
-      </w:r>
-      <w:proofErr w:type="spellStart"/>
-      <w:r>
-        <w:rPr>
-          <w:rStyle w:val="nfaseDiscreta"/>
-        </w:rPr>
-        <w:t>em</w:t>
-      </w:r>
-      <w:proofErr w:type="spellEnd"/>
-      <w:r>
-        <w:rPr>
-          <w:rStyle w:val="nfaseDiscreta"/>
-        </w:rPr>
-        <w:t xml:space="preserve"> </w:t>
-      </w:r>
-      <w:proofErr w:type="spellStart"/>
-      <w:r>
-        <w:rPr>
-          <w:rStyle w:val="nfaseDiscreta"/>
-        </w:rPr>
-        <w:t>questão</w:t>
-      </w:r>
-      <w:proofErr w:type="spellEnd"/>
-      <w:r>
-        <w:rPr>
-          <w:rStyle w:val="nfaseDiscreta"/>
-        </w:rPr>
-        <w:t xml:space="preserve"> de </w:t>
-      </w:r>
-      <w:proofErr w:type="spellStart"/>
-      <w:r>
-        <w:rPr>
-          <w:rStyle w:val="nfaseDiscreta"/>
-        </w:rPr>
-        <w:t>conteúdo</w:t>
-      </w:r>
-      <w:proofErr w:type="spellEnd"/>
-      <w:r>
-        <w:rPr>
-          <w:rStyle w:val="nfaseDiscreta"/>
-        </w:rPr>
-        <w:t xml:space="preserve"> (</w:t>
-      </w:r>
-      <w:proofErr w:type="spellStart"/>
-      <w:r>
-        <w:rPr>
-          <w:rStyle w:val="nfaseDiscreta"/>
-        </w:rPr>
-        <w:t>texto</w:t>
-      </w:r>
-      <w:proofErr w:type="spellEnd"/>
-      <w:r>
-        <w:rPr>
-          <w:rStyle w:val="nfaseDiscreta"/>
-        </w:rPr>
-        <w:t xml:space="preserve">) que </w:t>
-      </w:r>
-      <w:proofErr w:type="spellStart"/>
-      <w:r>
-        <w:rPr>
-          <w:rStyle w:val="nfaseDiscreta"/>
-        </w:rPr>
-        <w:t>este</w:t>
-      </w:r>
-      <w:proofErr w:type="spellEnd"/>
-      <w:r>
-        <w:rPr>
-          <w:rStyle w:val="nfaseDiscreta"/>
-        </w:rPr>
-        <w:t xml:space="preserve"> </w:t>
-      </w:r>
-      <w:proofErr w:type="spellStart"/>
-      <w:r>
-        <w:rPr>
-          <w:rStyle w:val="nfaseDiscreta"/>
-        </w:rPr>
-        <w:t>contenha</w:t>
-      </w:r>
-      <w:proofErr w:type="spellEnd"/>
-      <w:r>
-        <w:rPr>
-          <w:rStyle w:val="nfaseDiscreta"/>
-        </w:rPr>
-        <w:t xml:space="preserve"> </w:t>
-      </w:r>
-      <w:proofErr w:type="spellStart"/>
-      <w:r>
-        <w:rPr>
-          <w:rStyle w:val="nfaseDiscreta"/>
-        </w:rPr>
-        <w:t>ou</w:t>
-      </w:r>
-      <w:proofErr w:type="spellEnd"/>
-      <w:r>
-        <w:rPr>
-          <w:rStyle w:val="nfaseDiscreta"/>
-        </w:rPr>
-        <w:t xml:space="preserve"> </w:t>
-      </w:r>
-      <w:proofErr w:type="spellStart"/>
-      <w:r>
-        <w:rPr>
-          <w:rStyle w:val="nfaseDiscreta"/>
-        </w:rPr>
-        <w:t>ao</w:t>
-      </w:r>
-      <w:proofErr w:type="spellEnd"/>
-      <w:r>
-        <w:rPr>
-          <w:rStyle w:val="nfaseDiscreta"/>
-        </w:rPr>
-        <w:t xml:space="preserve"> local </w:t>
-      </w:r>
-      <w:proofErr w:type="spellStart"/>
-      <w:r>
-        <w:rPr>
-          <w:rStyle w:val="nfaseDiscreta"/>
-        </w:rPr>
-        <w:t>em</w:t>
-      </w:r>
-      <w:proofErr w:type="spellEnd"/>
-      <w:r>
-        <w:rPr>
-          <w:rStyle w:val="nfaseDiscreta"/>
-        </w:rPr>
-        <w:t xml:space="preserve"> que </w:t>
-      </w:r>
-      <w:proofErr w:type="spellStart"/>
-      <w:r>
-        <w:rPr>
-          <w:rStyle w:val="nfaseDiscreta"/>
-        </w:rPr>
-        <w:t>o</w:t>
-      </w:r>
-      <w:proofErr w:type="spellEnd"/>
-      <w:r>
-        <w:rPr>
-          <w:rStyle w:val="nfaseDiscreta"/>
-        </w:rPr>
-        <w:t xml:space="preserve"> </w:t>
-      </w:r>
-      <w:proofErr w:type="spellStart"/>
-      <w:r>
-        <w:rPr>
-          <w:rStyle w:val="nfaseDiscreta"/>
-        </w:rPr>
-        <w:t>mesmo</w:t>
-      </w:r>
-      <w:proofErr w:type="spellEnd"/>
-      <w:r>
-        <w:rPr>
-          <w:rStyle w:val="nfaseDiscreta"/>
-        </w:rPr>
-        <w:t xml:space="preserve"> se </w:t>
-      </w:r>
-      <w:proofErr w:type="spellStart"/>
-      <w:r>
-        <w:rPr>
-          <w:rStyle w:val="nfaseDiscreta"/>
-        </w:rPr>
-        <w:t>encontra</w:t>
-      </w:r>
-      <w:proofErr w:type="spellEnd"/>
-      <w:r>
-        <w:rPr>
-          <w:rStyle w:val="nfaseDiscreta"/>
-        </w:rPr>
-        <w:t>.</w:t>
-      </w:r>
-    </w:p>
-    <w:p/>
-    <w:p>
-      <w:pPr>
-        <w:rPr>
-          <w:rStyle w:val="nfaseDiscreta"/>
-        </w:rPr>
-      </w:pPr>
-      <w:r>
-        <w:rPr>
-          <w:rStyle w:val="nfaseDiscreta"/>
-        </w:rPr>
-        <w:t xml:space="preserve">O </w:t>
-      </w:r>
-      <w:proofErr w:type="spellStart"/>
-      <w:r>
-        <w:rPr>
-          <w:rStyle w:val="nfaseDiscreta"/>
-        </w:rPr>
-        <w:t>não</w:t>
-      </w:r>
-      <w:proofErr w:type="spellEnd"/>
-      <w:r>
-        <w:rPr>
-          <w:rStyle w:val="nfaseDiscreta"/>
-        </w:rPr>
-        <w:t xml:space="preserve"> </w:t>
-      </w:r>
-      <w:proofErr w:type="spellStart"/>
-      <w:r>
-        <w:rPr>
-          <w:rStyle w:val="nfaseDiscreta"/>
-        </w:rPr>
-        <w:t>cumprimento</w:t>
-      </w:r>
-      <w:proofErr w:type="spellEnd"/>
-      <w:r>
-        <w:rPr>
-          <w:rStyle w:val="nfaseDiscreta"/>
-        </w:rPr>
-        <w:t xml:space="preserve"> </w:t>
-      </w:r>
-      <w:proofErr w:type="spellStart"/>
-      <w:r>
-        <w:rPr>
-          <w:rStyle w:val="nfaseDiscreta"/>
-        </w:rPr>
-        <w:t>destas</w:t>
-      </w:r>
-      <w:proofErr w:type="spellEnd"/>
-      <w:r>
-        <w:rPr>
-          <w:rStyle w:val="nfaseDiscreta"/>
-        </w:rPr>
-        <w:t xml:space="preserve"> </w:t>
-      </w:r>
-      <w:proofErr w:type="spellStart"/>
-      <w:r>
-        <w:rPr>
-          <w:rStyle w:val="nfaseDiscreta"/>
-        </w:rPr>
-        <w:t>sugestões</w:t>
-      </w:r>
-      <w:proofErr w:type="spellEnd"/>
-      <w:r>
-        <w:rPr>
-          <w:rStyle w:val="nfaseDiscreta"/>
-        </w:rPr>
-        <w:t xml:space="preserve"> </w:t>
-      </w:r>
-      <w:proofErr w:type="spellStart"/>
-      <w:r>
-        <w:rPr>
-          <w:rStyle w:val="nfaseDiscreta"/>
-        </w:rPr>
-        <w:t>levará</w:t>
-      </w:r>
-      <w:proofErr w:type="spellEnd"/>
-      <w:r>
-        <w:rPr>
-          <w:rStyle w:val="nfaseDiscreta"/>
-        </w:rPr>
-        <w:t xml:space="preserve"> </w:t>
-      </w:r>
-      <w:proofErr w:type="spellStart"/>
-      <w:r>
-        <w:rPr>
-          <w:rStyle w:val="nfaseDiscreta"/>
-        </w:rPr>
-        <w:t>ao</w:t>
-      </w:r>
-      <w:proofErr w:type="spellEnd"/>
-      <w:r>
-        <w:rPr>
-          <w:rStyle w:val="nfaseDiscreta"/>
-        </w:rPr>
-        <w:t xml:space="preserve"> </w:t>
-      </w:r>
-      <w:proofErr w:type="spellStart"/>
-      <w:r>
-        <w:rPr>
-          <w:rStyle w:val="nfaseDiscreta"/>
-        </w:rPr>
-        <w:t>mau</w:t>
-      </w:r>
-      <w:proofErr w:type="spellEnd"/>
-      <w:r>
-        <w:rPr>
-          <w:rStyle w:val="nfaseDiscreta"/>
-        </w:rPr>
-        <w:t xml:space="preserve"> </w:t>
-      </w:r>
-      <w:proofErr w:type="spellStart"/>
-      <w:r>
-        <w:rPr>
-          <w:rStyle w:val="nfaseDiscreta"/>
-        </w:rPr>
-        <w:t>funcionamento</w:t>
-      </w:r>
-      <w:proofErr w:type="spellEnd"/>
-      <w:r>
-        <w:rPr>
-          <w:rStyle w:val="nfaseDiscreta"/>
-        </w:rPr>
-        <w:t xml:space="preserve"> da </w:t>
-      </w:r>
-      <w:proofErr w:type="spellStart"/>
-      <w:r>
-        <w:rPr>
-          <w:rStyle w:val="nfaseDiscreta"/>
-        </w:rPr>
-        <w:t>aplicação</w:t>
-      </w:r>
-      <w:proofErr w:type="spellEnd"/>
-      <w:r>
-        <w:rPr>
-          <w:rStyle w:val="nfaseDiscreta"/>
-        </w:rPr>
-        <w:t>.</w:t>
+        <w:t>O não cumprimento destas sugestões levará ao mau funcionamento da aplicação.</w:t>
       </w:r>
     </w:p>
     <w:p/>
@@ -3238,6 +2491,7 @@
     <w:lsdException w:name="HTML Sample" w:semiHidden="1" w:unhideWhenUsed="1"/>
     <w:lsdException w:name="HTML Typewriter" w:semiHidden="1" w:unhideWhenUsed="1"/>
     <w:lsdException w:name="HTML Variable" w:semiHidden="1" w:unhideWhenUsed="1"/>
+    <w:lsdException w:name="Normal Table" w:semiHidden="1" w:unhideWhenUsed="1"/>
     <w:lsdException w:name="annotation subject" w:semiHidden="1" w:unhideWhenUsed="1"/>
     <w:lsdException w:name="No List" w:semiHidden="1" w:unhideWhenUsed="1"/>
     <w:lsdException w:name="Outline List 1" w:semiHidden="1" w:unhideWhenUsed="1"/>
@@ -3280,8 +2534,11 @@
     <w:lsdException w:name="Table Contemporary" w:semiHidden="1" w:unhideWhenUsed="1"/>
     <w:lsdException w:name="Table Elegant" w:semiHidden="1" w:unhideWhenUsed="1"/>
     <w:lsdException w:name="Table Professional" w:semiHidden="1" w:unhideWhenUsed="1"/>
+    <w:lsdException w:name="Table Subtle 1" w:semiHidden="1" w:unhideWhenUsed="1"/>
     <w:lsdException w:name="Table Subtle 2" w:semiHidden="1" w:unhideWhenUsed="1"/>
     <w:lsdException w:name="Table Web 1" w:semiHidden="1" w:unhideWhenUsed="1"/>
+    <w:lsdException w:name="Table Web 2" w:semiHidden="1" w:unhideWhenUsed="1"/>
+    <w:lsdException w:name="Table Web 3" w:semiHidden="1" w:unhideWhenUsed="1"/>
     <w:lsdException w:name="Balloon Text" w:semiHidden="1" w:unhideWhenUsed="1"/>
     <w:lsdException w:name="Table Grid" w:uiPriority="39"/>
     <w:lsdException w:name="Table Theme" w:semiHidden="1" w:unhideWhenUsed="1"/>
@@ -3510,6 +2767,9 @@
     <w:name w:val="Normal"/>
     <w:qFormat/>
     <w:rsid w:val="005D0241"/>
+    <w:rPr>
+      <w:lang w:val="pt-PT"/>
+    </w:rPr>
   </w:style>
   <w:style w:type="paragraph" w:styleId="Ttulo1">
     <w:name w:val="heading 1"/>

</xml_diff>